<commit_message>
Geupdate versie van proefwerk (bug gefixt)
</commit_message>
<xml_diff>
--- a/Documentatie Codes Python.docx
+++ b/Documentatie Codes Python.docx
@@ -750,7 +750,7 @@
       <w:pPr>
         <w:pStyle w:val="Kop1"/>
       </w:pPr>
-      <w:bookmarkStart w:id="0" w:name="_Toc535774944"/>
+      <w:bookmarkStart w:id="0" w:name="_Toc535824072"/>
       <w:r>
         <w:lastRenderedPageBreak/>
         <w:t>Inhoudsopgave</w:t>
@@ -797,14 +797,9 @@
         <w:p>
           <w:pPr>
             <w:pStyle w:val="Inhopg1"/>
-            <w:tabs>
-              <w:tab w:val="right" w:leader="dot" w:pos="9062"/>
-            </w:tabs>
             <w:rPr>
-              <w:rFonts w:eastAsiaTheme="minorEastAsia"/>
-              <w:noProof/>
+              <w:rFonts w:asciiTheme="minorHAnsi" w:eastAsiaTheme="minorEastAsia" w:hAnsiTheme="minorHAnsi"/>
               <w:color w:val="auto"/>
-              <w:sz w:val="24"/>
               <w:lang w:eastAsia="nl-NL"/>
             </w:rPr>
           </w:pPr>
@@ -832,67 +827,51 @@
             </w:rPr>
             <w:fldChar w:fldCharType="separate"/>
           </w:r>
-          <w:hyperlink w:anchor="_Toc535774944" w:history="1">
+          <w:hyperlink w:anchor="_Toc535824072" w:history="1">
             <w:r>
               <w:rPr>
                 <w:rStyle w:val="Hyperlink"/>
-                <w:noProof/>
-                <w:sz w:val="24"/>
               </w:rPr>
               <w:t>Inhoudsopgave</w:t>
             </w:r>
             <w:r>
               <w:rPr>
-                <w:noProof/>
                 <w:webHidden/>
-                <w:sz w:val="24"/>
               </w:rPr>
               <w:tab/>
             </w:r>
             <w:r>
               <w:rPr>
-                <w:noProof/>
                 <w:webHidden/>
-                <w:sz w:val="24"/>
               </w:rPr>
               <w:fldChar w:fldCharType="begin"/>
             </w:r>
             <w:r>
               <w:rPr>
-                <w:noProof/>
                 <w:webHidden/>
-                <w:sz w:val="24"/>
               </w:rPr>
-              <w:instrText xml:space="preserve"> PAGEREF _Toc535774944 \h </w:instrText>
+              <w:instrText xml:space="preserve"> PAGEREF _Toc535824072 \h </w:instrText>
             </w:r>
             <w:r>
               <w:rPr>
-                <w:noProof/>
                 <w:webHidden/>
-                <w:sz w:val="24"/>
               </w:rPr>
             </w:r>
             <w:r>
               <w:rPr>
-                <w:noProof/>
                 <w:webHidden/>
-                <w:sz w:val="24"/>
               </w:rPr>
               <w:fldChar w:fldCharType="separate"/>
             </w:r>
             <w:r>
               <w:rPr>
-                <w:noProof/>
                 <w:webHidden/>
-                <w:sz w:val="24"/>
               </w:rPr>
               <w:t>1</w:t>
             </w:r>
             <w:r>
               <w:rPr>
-                <w:noProof/>
                 <w:webHidden/>
-                <w:sz w:val="24"/>
               </w:rPr>
               <w:fldChar w:fldCharType="end"/>
             </w:r>
@@ -901,78 +880,57 @@
         <w:p>
           <w:pPr>
             <w:pStyle w:val="Inhopg1"/>
-            <w:tabs>
-              <w:tab w:val="right" w:leader="dot" w:pos="9062"/>
-            </w:tabs>
             <w:rPr>
-              <w:rFonts w:eastAsiaTheme="minorEastAsia"/>
-              <w:noProof/>
+              <w:rFonts w:asciiTheme="minorHAnsi" w:eastAsiaTheme="minorEastAsia" w:hAnsiTheme="minorHAnsi"/>
               <w:color w:val="auto"/>
-              <w:sz w:val="24"/>
               <w:lang w:eastAsia="nl-NL"/>
             </w:rPr>
           </w:pPr>
-          <w:hyperlink w:anchor="_Toc535774945" w:history="1">
+          <w:hyperlink w:anchor="_Toc535824073" w:history="1">
             <w:r>
               <w:rPr>
                 <w:rStyle w:val="Hyperlink"/>
-                <w:noProof/>
-                <w:sz w:val="24"/>
               </w:rPr>
               <w:t>Documentatie</w:t>
             </w:r>
             <w:r>
               <w:rPr>
-                <w:noProof/>
                 <w:webHidden/>
-                <w:sz w:val="24"/>
               </w:rPr>
               <w:tab/>
             </w:r>
             <w:r>
               <w:rPr>
-                <w:noProof/>
                 <w:webHidden/>
-                <w:sz w:val="24"/>
               </w:rPr>
               <w:fldChar w:fldCharType="begin"/>
             </w:r>
             <w:r>
               <w:rPr>
-                <w:noProof/>
                 <w:webHidden/>
-                <w:sz w:val="24"/>
               </w:rPr>
-              <w:instrText xml:space="preserve"> PAGEREF _Toc535774945 \h </w:instrText>
+              <w:instrText xml:space="preserve"> PAGEREF _Toc535824073 \h </w:instrText>
             </w:r>
             <w:r>
               <w:rPr>
-                <w:noProof/>
                 <w:webHidden/>
-                <w:sz w:val="24"/>
               </w:rPr>
             </w:r>
             <w:r>
               <w:rPr>
-                <w:noProof/>
                 <w:webHidden/>
-                <w:sz w:val="24"/>
               </w:rPr>
               <w:fldChar w:fldCharType="separate"/>
             </w:r>
             <w:r>
               <w:rPr>
-                <w:noProof/>
                 <w:webHidden/>
-                <w:sz w:val="24"/>
               </w:rPr>
               <w:t>2</w:t>
             </w:r>
             <w:r>
               <w:rPr>
-                <w:noProof/>
                 <w:webHidden/>
-                <w:sz w:val="24"/>
               </w:rPr>
               <w:fldChar w:fldCharType="end"/>
             </w:r>
@@ -985,18 +943,20 @@
               <w:tab w:val="right" w:leader="dot" w:pos="9062"/>
             </w:tabs>
             <w:rPr>
-              <w:rFonts w:eastAsiaTheme="minorEastAsia"/>
+              <w:rFonts w:asciiTheme="minorHAnsi" w:eastAsiaTheme="minorEastAsia" w:hAnsiTheme="minorHAnsi"/>
               <w:noProof/>
-              <w:color w:val="7F7F7F" w:themeColor="text1" w:themeTint="80"/>
+              <w:color w:val="767171" w:themeColor="background2" w:themeShade="80"/>
+              <w:sz w:val="20"/>
               <w:lang w:eastAsia="nl-NL"/>
             </w:rPr>
           </w:pPr>
-          <w:hyperlink w:anchor="_Toc535774946" w:history="1">
+          <w:hyperlink w:anchor="_Toc535824074" w:history="1">
             <w:r>
               <w:rPr>
                 <w:rStyle w:val="Hyperlink"/>
                 <w:noProof/>
-                <w:color w:val="7F7F7F" w:themeColor="text1" w:themeTint="80"/>
+                <w:color w:val="767171" w:themeColor="background2" w:themeShade="80"/>
+                <w:sz w:val="20"/>
               </w:rPr>
               <w:t>Trapezium</w:t>
             </w:r>
@@ -1004,7 +964,8 @@
               <w:rPr>
                 <w:noProof/>
                 <w:webHidden/>
-                <w:color w:val="7F7F7F" w:themeColor="text1" w:themeTint="80"/>
+                <w:color w:val="767171" w:themeColor="background2" w:themeShade="80"/>
+                <w:sz w:val="20"/>
               </w:rPr>
               <w:tab/>
             </w:r>
@@ -1012,7 +973,8 @@
               <w:rPr>
                 <w:noProof/>
                 <w:webHidden/>
-                <w:color w:val="7F7F7F" w:themeColor="text1" w:themeTint="80"/>
+                <w:color w:val="767171" w:themeColor="background2" w:themeShade="80"/>
+                <w:sz w:val="20"/>
               </w:rPr>
               <w:fldChar w:fldCharType="begin"/>
             </w:r>
@@ -1020,22 +982,25 @@
               <w:rPr>
                 <w:noProof/>
                 <w:webHidden/>
-                <w:color w:val="7F7F7F" w:themeColor="text1" w:themeTint="80"/>
+                <w:color w:val="767171" w:themeColor="background2" w:themeShade="80"/>
+                <w:sz w:val="20"/>
               </w:rPr>
-              <w:instrText xml:space="preserve"> PAGEREF _Toc535774946 \h </w:instrText>
+              <w:instrText xml:space="preserve"> PAGEREF _Toc535824074 \h </w:instrText>
             </w:r>
             <w:r>
               <w:rPr>
                 <w:noProof/>
                 <w:webHidden/>
-                <w:color w:val="7F7F7F" w:themeColor="text1" w:themeTint="80"/>
+                <w:color w:val="767171" w:themeColor="background2" w:themeShade="80"/>
+                <w:sz w:val="20"/>
               </w:rPr>
             </w:r>
             <w:r>
               <w:rPr>
                 <w:noProof/>
                 <w:webHidden/>
-                <w:color w:val="7F7F7F" w:themeColor="text1" w:themeTint="80"/>
+                <w:color w:val="767171" w:themeColor="background2" w:themeShade="80"/>
+                <w:sz w:val="20"/>
               </w:rPr>
               <w:fldChar w:fldCharType="separate"/>
             </w:r>
@@ -1043,7 +1008,8 @@
               <w:rPr>
                 <w:noProof/>
                 <w:webHidden/>
-                <w:color w:val="7F7F7F" w:themeColor="text1" w:themeTint="80"/>
+                <w:color w:val="767171" w:themeColor="background2" w:themeShade="80"/>
+                <w:sz w:val="20"/>
               </w:rPr>
               <w:t>2</w:t>
             </w:r>
@@ -1051,7 +1017,8 @@
               <w:rPr>
                 <w:noProof/>
                 <w:webHidden/>
-                <w:color w:val="7F7F7F" w:themeColor="text1" w:themeTint="80"/>
+                <w:color w:val="767171" w:themeColor="background2" w:themeShade="80"/>
+                <w:sz w:val="20"/>
               </w:rPr>
               <w:fldChar w:fldCharType="end"/>
             </w:r>
@@ -1064,18 +1031,20 @@
               <w:tab w:val="right" w:leader="dot" w:pos="9062"/>
             </w:tabs>
             <w:rPr>
-              <w:rFonts w:eastAsiaTheme="minorEastAsia"/>
+              <w:rFonts w:asciiTheme="minorHAnsi" w:eastAsiaTheme="minorEastAsia" w:hAnsiTheme="minorHAnsi"/>
               <w:noProof/>
-              <w:color w:val="7F7F7F" w:themeColor="text1" w:themeTint="80"/>
+              <w:color w:val="767171" w:themeColor="background2" w:themeShade="80"/>
+              <w:sz w:val="20"/>
               <w:lang w:eastAsia="nl-NL"/>
             </w:rPr>
           </w:pPr>
-          <w:hyperlink w:anchor="_Toc535774947" w:history="1">
+          <w:hyperlink w:anchor="_Toc535824075" w:history="1">
             <w:r>
               <w:rPr>
                 <w:rStyle w:val="Hyperlink"/>
                 <w:noProof/>
-                <w:color w:val="7F7F7F" w:themeColor="text1" w:themeTint="80"/>
+                <w:color w:val="767171" w:themeColor="background2" w:themeShade="80"/>
+                <w:sz w:val="20"/>
               </w:rPr>
               <w:t>Letterbeeld</w:t>
             </w:r>
@@ -1083,7 +1052,8 @@
               <w:rPr>
                 <w:noProof/>
                 <w:webHidden/>
-                <w:color w:val="7F7F7F" w:themeColor="text1" w:themeTint="80"/>
+                <w:color w:val="767171" w:themeColor="background2" w:themeShade="80"/>
+                <w:sz w:val="20"/>
               </w:rPr>
               <w:tab/>
             </w:r>
@@ -1091,7 +1061,8 @@
               <w:rPr>
                 <w:noProof/>
                 <w:webHidden/>
-                <w:color w:val="7F7F7F" w:themeColor="text1" w:themeTint="80"/>
+                <w:color w:val="767171" w:themeColor="background2" w:themeShade="80"/>
+                <w:sz w:val="20"/>
               </w:rPr>
               <w:fldChar w:fldCharType="begin"/>
             </w:r>
@@ -1099,22 +1070,25 @@
               <w:rPr>
                 <w:noProof/>
                 <w:webHidden/>
-                <w:color w:val="7F7F7F" w:themeColor="text1" w:themeTint="80"/>
+                <w:color w:val="767171" w:themeColor="background2" w:themeShade="80"/>
+                <w:sz w:val="20"/>
               </w:rPr>
-              <w:instrText xml:space="preserve"> PAGEREF _Toc535774947 \h </w:instrText>
+              <w:instrText xml:space="preserve"> PAGEREF _Toc535824075 \h </w:instrText>
             </w:r>
             <w:r>
               <w:rPr>
                 <w:noProof/>
                 <w:webHidden/>
-                <w:color w:val="7F7F7F" w:themeColor="text1" w:themeTint="80"/>
+                <w:color w:val="767171" w:themeColor="background2" w:themeShade="80"/>
+                <w:sz w:val="20"/>
               </w:rPr>
             </w:r>
             <w:r>
               <w:rPr>
                 <w:noProof/>
                 <w:webHidden/>
-                <w:color w:val="7F7F7F" w:themeColor="text1" w:themeTint="80"/>
+                <w:color w:val="767171" w:themeColor="background2" w:themeShade="80"/>
+                <w:sz w:val="20"/>
               </w:rPr>
               <w:fldChar w:fldCharType="separate"/>
             </w:r>
@@ -1122,7 +1096,8 @@
               <w:rPr>
                 <w:noProof/>
                 <w:webHidden/>
-                <w:color w:val="7F7F7F" w:themeColor="text1" w:themeTint="80"/>
+                <w:color w:val="767171" w:themeColor="background2" w:themeShade="80"/>
+                <w:sz w:val="20"/>
               </w:rPr>
               <w:t>3</w:t>
             </w:r>
@@ -1130,7 +1105,8 @@
               <w:rPr>
                 <w:noProof/>
                 <w:webHidden/>
-                <w:color w:val="7F7F7F" w:themeColor="text1" w:themeTint="80"/>
+                <w:color w:val="767171" w:themeColor="background2" w:themeShade="80"/>
+                <w:sz w:val="20"/>
               </w:rPr>
               <w:fldChar w:fldCharType="end"/>
             </w:r>
@@ -1143,18 +1119,20 @@
               <w:tab w:val="right" w:leader="dot" w:pos="9062"/>
             </w:tabs>
             <w:rPr>
-              <w:rFonts w:eastAsiaTheme="minorEastAsia"/>
+              <w:rFonts w:asciiTheme="minorHAnsi" w:eastAsiaTheme="minorEastAsia" w:hAnsiTheme="minorHAnsi"/>
               <w:noProof/>
-              <w:color w:val="7F7F7F" w:themeColor="text1" w:themeTint="80"/>
+              <w:color w:val="767171" w:themeColor="background2" w:themeShade="80"/>
+              <w:sz w:val="20"/>
               <w:lang w:eastAsia="nl-NL"/>
             </w:rPr>
           </w:pPr>
-          <w:hyperlink w:anchor="_Toc535774948" w:history="1">
+          <w:hyperlink w:anchor="_Toc535824076" w:history="1">
             <w:r>
               <w:rPr>
                 <w:rStyle w:val="Hyperlink"/>
                 <w:noProof/>
-                <w:color w:val="7F7F7F" w:themeColor="text1" w:themeTint="80"/>
+                <w:color w:val="767171" w:themeColor="background2" w:themeShade="80"/>
+                <w:sz w:val="20"/>
               </w:rPr>
               <w:t>Namenlijst</w:t>
             </w:r>
@@ -1162,7 +1140,8 @@
               <w:rPr>
                 <w:noProof/>
                 <w:webHidden/>
-                <w:color w:val="7F7F7F" w:themeColor="text1" w:themeTint="80"/>
+                <w:color w:val="767171" w:themeColor="background2" w:themeShade="80"/>
+                <w:sz w:val="20"/>
               </w:rPr>
               <w:tab/>
             </w:r>
@@ -1170,7 +1149,8 @@
               <w:rPr>
                 <w:noProof/>
                 <w:webHidden/>
-                <w:color w:val="7F7F7F" w:themeColor="text1" w:themeTint="80"/>
+                <w:color w:val="767171" w:themeColor="background2" w:themeShade="80"/>
+                <w:sz w:val="20"/>
               </w:rPr>
               <w:fldChar w:fldCharType="begin"/>
             </w:r>
@@ -1178,22 +1158,25 @@
               <w:rPr>
                 <w:noProof/>
                 <w:webHidden/>
-                <w:color w:val="7F7F7F" w:themeColor="text1" w:themeTint="80"/>
+                <w:color w:val="767171" w:themeColor="background2" w:themeShade="80"/>
+                <w:sz w:val="20"/>
               </w:rPr>
-              <w:instrText xml:space="preserve"> PAGEREF _Toc535774948 \h </w:instrText>
+              <w:instrText xml:space="preserve"> PAGEREF _Toc535824076 \h </w:instrText>
             </w:r>
             <w:r>
               <w:rPr>
                 <w:noProof/>
                 <w:webHidden/>
-                <w:color w:val="7F7F7F" w:themeColor="text1" w:themeTint="80"/>
+                <w:color w:val="767171" w:themeColor="background2" w:themeShade="80"/>
+                <w:sz w:val="20"/>
               </w:rPr>
             </w:r>
             <w:r>
               <w:rPr>
                 <w:noProof/>
                 <w:webHidden/>
-                <w:color w:val="7F7F7F" w:themeColor="text1" w:themeTint="80"/>
+                <w:color w:val="767171" w:themeColor="background2" w:themeShade="80"/>
+                <w:sz w:val="20"/>
               </w:rPr>
               <w:fldChar w:fldCharType="separate"/>
             </w:r>
@@ -1201,7 +1184,8 @@
               <w:rPr>
                 <w:noProof/>
                 <w:webHidden/>
-                <w:color w:val="7F7F7F" w:themeColor="text1" w:themeTint="80"/>
+                <w:color w:val="767171" w:themeColor="background2" w:themeShade="80"/>
+                <w:sz w:val="20"/>
               </w:rPr>
               <w:t>5</w:t>
             </w:r>
@@ -1209,7 +1193,8 @@
               <w:rPr>
                 <w:noProof/>
                 <w:webHidden/>
-                <w:color w:val="7F7F7F" w:themeColor="text1" w:themeTint="80"/>
+                <w:color w:val="767171" w:themeColor="background2" w:themeShade="80"/>
+                <w:sz w:val="20"/>
               </w:rPr>
               <w:fldChar w:fldCharType="end"/>
             </w:r>
@@ -1222,18 +1207,20 @@
               <w:tab w:val="right" w:leader="dot" w:pos="9062"/>
             </w:tabs>
             <w:rPr>
-              <w:rFonts w:eastAsiaTheme="minorEastAsia"/>
+              <w:rFonts w:asciiTheme="minorHAnsi" w:eastAsiaTheme="minorEastAsia" w:hAnsiTheme="minorHAnsi"/>
               <w:noProof/>
-              <w:color w:val="7F7F7F" w:themeColor="text1" w:themeTint="80"/>
+              <w:color w:val="767171" w:themeColor="background2" w:themeShade="80"/>
+              <w:sz w:val="20"/>
               <w:lang w:eastAsia="nl-NL"/>
             </w:rPr>
           </w:pPr>
-          <w:hyperlink w:anchor="_Toc535774949" w:history="1">
+          <w:hyperlink w:anchor="_Toc535824077" w:history="1">
             <w:r>
               <w:rPr>
                 <w:rStyle w:val="Hyperlink"/>
                 <w:noProof/>
-                <w:color w:val="7F7F7F" w:themeColor="text1" w:themeTint="80"/>
+                <w:color w:val="767171" w:themeColor="background2" w:themeShade="80"/>
+                <w:sz w:val="20"/>
               </w:rPr>
               <w:t>Driehoek van Pascal</w:t>
             </w:r>
@@ -1241,7 +1228,8 @@
               <w:rPr>
                 <w:noProof/>
                 <w:webHidden/>
-                <w:color w:val="7F7F7F" w:themeColor="text1" w:themeTint="80"/>
+                <w:color w:val="767171" w:themeColor="background2" w:themeShade="80"/>
+                <w:sz w:val="20"/>
               </w:rPr>
               <w:tab/>
             </w:r>
@@ -1249,7 +1237,8 @@
               <w:rPr>
                 <w:noProof/>
                 <w:webHidden/>
-                <w:color w:val="7F7F7F" w:themeColor="text1" w:themeTint="80"/>
+                <w:color w:val="767171" w:themeColor="background2" w:themeShade="80"/>
+                <w:sz w:val="20"/>
               </w:rPr>
               <w:fldChar w:fldCharType="begin"/>
             </w:r>
@@ -1257,22 +1246,25 @@
               <w:rPr>
                 <w:noProof/>
                 <w:webHidden/>
-                <w:color w:val="7F7F7F" w:themeColor="text1" w:themeTint="80"/>
+                <w:color w:val="767171" w:themeColor="background2" w:themeShade="80"/>
+                <w:sz w:val="20"/>
               </w:rPr>
-              <w:instrText xml:space="preserve"> PAGEREF _Toc535774949 \h </w:instrText>
+              <w:instrText xml:space="preserve"> PAGEREF _Toc535824077 \h </w:instrText>
             </w:r>
             <w:r>
               <w:rPr>
                 <w:noProof/>
                 <w:webHidden/>
-                <w:color w:val="7F7F7F" w:themeColor="text1" w:themeTint="80"/>
+                <w:color w:val="767171" w:themeColor="background2" w:themeShade="80"/>
+                <w:sz w:val="20"/>
               </w:rPr>
             </w:r>
             <w:r>
               <w:rPr>
                 <w:noProof/>
                 <w:webHidden/>
-                <w:color w:val="7F7F7F" w:themeColor="text1" w:themeTint="80"/>
+                <w:color w:val="767171" w:themeColor="background2" w:themeShade="80"/>
+                <w:sz w:val="20"/>
               </w:rPr>
               <w:fldChar w:fldCharType="separate"/>
             </w:r>
@@ -1280,7 +1272,8 @@
               <w:rPr>
                 <w:noProof/>
                 <w:webHidden/>
-                <w:color w:val="7F7F7F" w:themeColor="text1" w:themeTint="80"/>
+                <w:color w:val="767171" w:themeColor="background2" w:themeShade="80"/>
+                <w:sz w:val="20"/>
               </w:rPr>
               <w:t>6</w:t>
             </w:r>
@@ -1288,7 +1281,877 @@
               <w:rPr>
                 <w:noProof/>
                 <w:webHidden/>
-                <w:color w:val="7F7F7F" w:themeColor="text1" w:themeTint="80"/>
+                <w:color w:val="767171" w:themeColor="background2" w:themeShade="80"/>
+                <w:sz w:val="20"/>
+              </w:rPr>
+              <w:fldChar w:fldCharType="end"/>
+            </w:r>
+          </w:hyperlink>
+        </w:p>
+        <w:p>
+          <w:pPr>
+            <w:pStyle w:val="Inhopg2"/>
+            <w:tabs>
+              <w:tab w:val="right" w:leader="dot" w:pos="9062"/>
+            </w:tabs>
+            <w:rPr>
+              <w:rFonts w:asciiTheme="minorHAnsi" w:eastAsiaTheme="minorEastAsia" w:hAnsiTheme="minorHAnsi"/>
+              <w:noProof/>
+              <w:color w:val="767171" w:themeColor="background2" w:themeShade="80"/>
+              <w:sz w:val="20"/>
+              <w:lang w:eastAsia="nl-NL"/>
+            </w:rPr>
+          </w:pPr>
+          <w:hyperlink w:anchor="_Toc535824078" w:history="1">
+            <w:r>
+              <w:rPr>
+                <w:rStyle w:val="Hyperlink"/>
+                <w:noProof/>
+                <w:color w:val="767171" w:themeColor="background2" w:themeShade="80"/>
+                <w:sz w:val="20"/>
+              </w:rPr>
+              <w:t>Perfect Getal</w:t>
+            </w:r>
+            <w:r>
+              <w:rPr>
+                <w:noProof/>
+                <w:webHidden/>
+                <w:color w:val="767171" w:themeColor="background2" w:themeShade="80"/>
+                <w:sz w:val="20"/>
+              </w:rPr>
+              <w:tab/>
+            </w:r>
+            <w:r>
+              <w:rPr>
+                <w:noProof/>
+                <w:webHidden/>
+                <w:color w:val="767171" w:themeColor="background2" w:themeShade="80"/>
+                <w:sz w:val="20"/>
+              </w:rPr>
+              <w:fldChar w:fldCharType="begin"/>
+            </w:r>
+            <w:r>
+              <w:rPr>
+                <w:noProof/>
+                <w:webHidden/>
+                <w:color w:val="767171" w:themeColor="background2" w:themeShade="80"/>
+                <w:sz w:val="20"/>
+              </w:rPr>
+              <w:instrText xml:space="preserve"> PAGEREF _Toc535824078 \h </w:instrText>
+            </w:r>
+            <w:r>
+              <w:rPr>
+                <w:noProof/>
+                <w:webHidden/>
+                <w:color w:val="767171" w:themeColor="background2" w:themeShade="80"/>
+                <w:sz w:val="20"/>
+              </w:rPr>
+            </w:r>
+            <w:r>
+              <w:rPr>
+                <w:noProof/>
+                <w:webHidden/>
+                <w:color w:val="767171" w:themeColor="background2" w:themeShade="80"/>
+                <w:sz w:val="20"/>
+              </w:rPr>
+              <w:fldChar w:fldCharType="separate"/>
+            </w:r>
+            <w:r>
+              <w:rPr>
+                <w:noProof/>
+                <w:webHidden/>
+                <w:color w:val="767171" w:themeColor="background2" w:themeShade="80"/>
+                <w:sz w:val="20"/>
+              </w:rPr>
+              <w:t>7</w:t>
+            </w:r>
+            <w:r>
+              <w:rPr>
+                <w:noProof/>
+                <w:webHidden/>
+                <w:color w:val="767171" w:themeColor="background2" w:themeShade="80"/>
+                <w:sz w:val="20"/>
+              </w:rPr>
+              <w:fldChar w:fldCharType="end"/>
+            </w:r>
+          </w:hyperlink>
+        </w:p>
+        <w:p>
+          <w:pPr>
+            <w:pStyle w:val="Inhopg2"/>
+            <w:tabs>
+              <w:tab w:val="right" w:leader="dot" w:pos="9062"/>
+            </w:tabs>
+            <w:rPr>
+              <w:rFonts w:asciiTheme="minorHAnsi" w:eastAsiaTheme="minorEastAsia" w:hAnsiTheme="minorHAnsi"/>
+              <w:noProof/>
+              <w:color w:val="767171" w:themeColor="background2" w:themeShade="80"/>
+              <w:sz w:val="20"/>
+              <w:lang w:eastAsia="nl-NL"/>
+            </w:rPr>
+          </w:pPr>
+          <w:hyperlink w:anchor="_Toc535824079" w:history="1">
+            <w:r>
+              <w:rPr>
+                <w:rStyle w:val="Hyperlink"/>
+                <w:noProof/>
+                <w:color w:val="767171" w:themeColor="background2" w:themeShade="80"/>
+                <w:sz w:val="20"/>
+              </w:rPr>
+              <w:t>Proefwerk</w:t>
+            </w:r>
+            <w:r>
+              <w:rPr>
+                <w:noProof/>
+                <w:webHidden/>
+                <w:color w:val="767171" w:themeColor="background2" w:themeShade="80"/>
+                <w:sz w:val="20"/>
+              </w:rPr>
+              <w:tab/>
+            </w:r>
+            <w:r>
+              <w:rPr>
+                <w:noProof/>
+                <w:webHidden/>
+                <w:color w:val="767171" w:themeColor="background2" w:themeShade="80"/>
+                <w:sz w:val="20"/>
+              </w:rPr>
+              <w:fldChar w:fldCharType="begin"/>
+            </w:r>
+            <w:r>
+              <w:rPr>
+                <w:noProof/>
+                <w:webHidden/>
+                <w:color w:val="767171" w:themeColor="background2" w:themeShade="80"/>
+                <w:sz w:val="20"/>
+              </w:rPr>
+              <w:instrText xml:space="preserve"> PAGEREF _Toc535824079 \h </w:instrText>
+            </w:r>
+            <w:r>
+              <w:rPr>
+                <w:noProof/>
+                <w:webHidden/>
+                <w:color w:val="767171" w:themeColor="background2" w:themeShade="80"/>
+                <w:sz w:val="20"/>
+              </w:rPr>
+            </w:r>
+            <w:r>
+              <w:rPr>
+                <w:noProof/>
+                <w:webHidden/>
+                <w:color w:val="767171" w:themeColor="background2" w:themeShade="80"/>
+                <w:sz w:val="20"/>
+              </w:rPr>
+              <w:fldChar w:fldCharType="separate"/>
+            </w:r>
+            <w:r>
+              <w:rPr>
+                <w:noProof/>
+                <w:webHidden/>
+                <w:color w:val="767171" w:themeColor="background2" w:themeShade="80"/>
+                <w:sz w:val="20"/>
+              </w:rPr>
+              <w:t>8</w:t>
+            </w:r>
+            <w:r>
+              <w:rPr>
+                <w:noProof/>
+                <w:webHidden/>
+                <w:color w:val="767171" w:themeColor="background2" w:themeShade="80"/>
+                <w:sz w:val="20"/>
+              </w:rPr>
+              <w:fldChar w:fldCharType="end"/>
+            </w:r>
+          </w:hyperlink>
+        </w:p>
+        <w:p>
+          <w:pPr>
+            <w:pStyle w:val="Inhopg1"/>
+            <w:rPr>
+              <w:rFonts w:asciiTheme="minorHAnsi" w:eastAsiaTheme="minorEastAsia" w:hAnsiTheme="minorHAnsi"/>
+              <w:color w:val="auto"/>
+              <w:lang w:eastAsia="nl-NL"/>
+            </w:rPr>
+          </w:pPr>
+          <w:hyperlink w:anchor="_Toc535824080" w:history="1">
+            <w:r>
+              <w:rPr>
+                <w:rStyle w:val="Hyperlink"/>
+              </w:rPr>
+              <w:t>Inputs/Outputs van de codes</w:t>
+            </w:r>
+            <w:r>
+              <w:rPr>
+                <w:webHidden/>
+              </w:rPr>
+              <w:tab/>
+            </w:r>
+            <w:r>
+              <w:rPr>
+                <w:webHidden/>
+              </w:rPr>
+              <w:fldChar w:fldCharType="begin"/>
+            </w:r>
+            <w:r>
+              <w:rPr>
+                <w:webHidden/>
+              </w:rPr>
+              <w:instrText xml:space="preserve"> PAGEREF _Toc535824080 \h </w:instrText>
+            </w:r>
+            <w:r>
+              <w:rPr>
+                <w:webHidden/>
+              </w:rPr>
+            </w:r>
+            <w:r>
+              <w:rPr>
+                <w:webHidden/>
+              </w:rPr>
+              <w:fldChar w:fldCharType="separate"/>
+            </w:r>
+            <w:r>
+              <w:rPr>
+                <w:webHidden/>
+              </w:rPr>
+              <w:t>9</w:t>
+            </w:r>
+            <w:r>
+              <w:rPr>
+                <w:webHidden/>
+              </w:rPr>
+              <w:fldChar w:fldCharType="end"/>
+            </w:r>
+          </w:hyperlink>
+        </w:p>
+        <w:p>
+          <w:pPr>
+            <w:pStyle w:val="Inhopg2"/>
+            <w:tabs>
+              <w:tab w:val="right" w:leader="dot" w:pos="9062"/>
+            </w:tabs>
+            <w:rPr>
+              <w:rFonts w:asciiTheme="minorHAnsi" w:eastAsiaTheme="minorEastAsia" w:hAnsiTheme="minorHAnsi"/>
+              <w:noProof/>
+              <w:color w:val="767171" w:themeColor="background2" w:themeShade="80"/>
+              <w:sz w:val="20"/>
+              <w:lang w:eastAsia="nl-NL"/>
+            </w:rPr>
+          </w:pPr>
+          <w:hyperlink w:anchor="_Toc535824081" w:history="1">
+            <w:r>
+              <w:rPr>
+                <w:rStyle w:val="Hyperlink"/>
+                <w:noProof/>
+                <w:color w:val="767171" w:themeColor="background2" w:themeShade="80"/>
+                <w:sz w:val="20"/>
+                <w:lang w:val="en-US"/>
+              </w:rPr>
+              <w:t>Input/output Trapezium</w:t>
+            </w:r>
+            <w:r>
+              <w:rPr>
+                <w:noProof/>
+                <w:webHidden/>
+                <w:color w:val="767171" w:themeColor="background2" w:themeShade="80"/>
+                <w:sz w:val="20"/>
+              </w:rPr>
+              <w:tab/>
+            </w:r>
+            <w:r>
+              <w:rPr>
+                <w:noProof/>
+                <w:webHidden/>
+                <w:color w:val="767171" w:themeColor="background2" w:themeShade="80"/>
+                <w:sz w:val="20"/>
+              </w:rPr>
+              <w:fldChar w:fldCharType="begin"/>
+            </w:r>
+            <w:r>
+              <w:rPr>
+                <w:noProof/>
+                <w:webHidden/>
+                <w:color w:val="767171" w:themeColor="background2" w:themeShade="80"/>
+                <w:sz w:val="20"/>
+              </w:rPr>
+              <w:instrText xml:space="preserve"> PAGEREF _Toc535824081 \h </w:instrText>
+            </w:r>
+            <w:r>
+              <w:rPr>
+                <w:noProof/>
+                <w:webHidden/>
+                <w:color w:val="767171" w:themeColor="background2" w:themeShade="80"/>
+                <w:sz w:val="20"/>
+              </w:rPr>
+            </w:r>
+            <w:r>
+              <w:rPr>
+                <w:noProof/>
+                <w:webHidden/>
+                <w:color w:val="767171" w:themeColor="background2" w:themeShade="80"/>
+                <w:sz w:val="20"/>
+              </w:rPr>
+              <w:fldChar w:fldCharType="separate"/>
+            </w:r>
+            <w:r>
+              <w:rPr>
+                <w:noProof/>
+                <w:webHidden/>
+                <w:color w:val="767171" w:themeColor="background2" w:themeShade="80"/>
+                <w:sz w:val="20"/>
+              </w:rPr>
+              <w:t>9</w:t>
+            </w:r>
+            <w:r>
+              <w:rPr>
+                <w:noProof/>
+                <w:webHidden/>
+                <w:color w:val="767171" w:themeColor="background2" w:themeShade="80"/>
+                <w:sz w:val="20"/>
+              </w:rPr>
+              <w:fldChar w:fldCharType="end"/>
+            </w:r>
+          </w:hyperlink>
+        </w:p>
+        <w:p>
+          <w:pPr>
+            <w:pStyle w:val="Inhopg2"/>
+            <w:tabs>
+              <w:tab w:val="right" w:leader="dot" w:pos="9062"/>
+            </w:tabs>
+            <w:rPr>
+              <w:rFonts w:asciiTheme="minorHAnsi" w:eastAsiaTheme="minorEastAsia" w:hAnsiTheme="minorHAnsi"/>
+              <w:noProof/>
+              <w:color w:val="767171" w:themeColor="background2" w:themeShade="80"/>
+              <w:sz w:val="20"/>
+              <w:lang w:eastAsia="nl-NL"/>
+            </w:rPr>
+          </w:pPr>
+          <w:hyperlink w:anchor="_Toc535824082" w:history="1">
+            <w:r>
+              <w:rPr>
+                <w:rStyle w:val="Hyperlink"/>
+                <w:noProof/>
+                <w:color w:val="767171" w:themeColor="background2" w:themeShade="80"/>
+                <w:sz w:val="20"/>
+                <w:lang w:val="en-US"/>
+              </w:rPr>
+              <w:t>Input/output Letterbeeld</w:t>
+            </w:r>
+            <w:r>
+              <w:rPr>
+                <w:noProof/>
+                <w:webHidden/>
+                <w:color w:val="767171" w:themeColor="background2" w:themeShade="80"/>
+                <w:sz w:val="20"/>
+              </w:rPr>
+              <w:tab/>
+            </w:r>
+            <w:r>
+              <w:rPr>
+                <w:noProof/>
+                <w:webHidden/>
+                <w:color w:val="767171" w:themeColor="background2" w:themeShade="80"/>
+                <w:sz w:val="20"/>
+              </w:rPr>
+              <w:fldChar w:fldCharType="begin"/>
+            </w:r>
+            <w:r>
+              <w:rPr>
+                <w:noProof/>
+                <w:webHidden/>
+                <w:color w:val="767171" w:themeColor="background2" w:themeShade="80"/>
+                <w:sz w:val="20"/>
+              </w:rPr>
+              <w:instrText xml:space="preserve"> PAGEREF _Toc535824082 \h </w:instrText>
+            </w:r>
+            <w:r>
+              <w:rPr>
+                <w:noProof/>
+                <w:webHidden/>
+                <w:color w:val="767171" w:themeColor="background2" w:themeShade="80"/>
+                <w:sz w:val="20"/>
+              </w:rPr>
+            </w:r>
+            <w:r>
+              <w:rPr>
+                <w:noProof/>
+                <w:webHidden/>
+                <w:color w:val="767171" w:themeColor="background2" w:themeShade="80"/>
+                <w:sz w:val="20"/>
+              </w:rPr>
+              <w:fldChar w:fldCharType="separate"/>
+            </w:r>
+            <w:r>
+              <w:rPr>
+                <w:noProof/>
+                <w:webHidden/>
+                <w:color w:val="767171" w:themeColor="background2" w:themeShade="80"/>
+                <w:sz w:val="20"/>
+              </w:rPr>
+              <w:t>9</w:t>
+            </w:r>
+            <w:r>
+              <w:rPr>
+                <w:noProof/>
+                <w:webHidden/>
+                <w:color w:val="767171" w:themeColor="background2" w:themeShade="80"/>
+                <w:sz w:val="20"/>
+              </w:rPr>
+              <w:fldChar w:fldCharType="end"/>
+            </w:r>
+          </w:hyperlink>
+        </w:p>
+        <w:p>
+          <w:pPr>
+            <w:pStyle w:val="Inhopg2"/>
+            <w:tabs>
+              <w:tab w:val="right" w:leader="dot" w:pos="9062"/>
+            </w:tabs>
+            <w:rPr>
+              <w:rFonts w:asciiTheme="minorHAnsi" w:eastAsiaTheme="minorEastAsia" w:hAnsiTheme="minorHAnsi"/>
+              <w:noProof/>
+              <w:color w:val="767171" w:themeColor="background2" w:themeShade="80"/>
+              <w:sz w:val="20"/>
+              <w:lang w:eastAsia="nl-NL"/>
+            </w:rPr>
+          </w:pPr>
+          <w:hyperlink w:anchor="_Toc535824083" w:history="1">
+            <w:r>
+              <w:rPr>
+                <w:rStyle w:val="Hyperlink"/>
+                <w:noProof/>
+                <w:color w:val="767171" w:themeColor="background2" w:themeShade="80"/>
+                <w:sz w:val="20"/>
+                <w:lang w:val="en-US"/>
+              </w:rPr>
+              <w:t>Input/output Driehoek</w:t>
+            </w:r>
+            <w:bookmarkStart w:id="1" w:name="_GoBack"/>
+            <w:bookmarkEnd w:id="1"/>
+            <w:r>
+              <w:rPr>
+                <w:noProof/>
+                <w:webHidden/>
+                <w:color w:val="767171" w:themeColor="background2" w:themeShade="80"/>
+                <w:sz w:val="20"/>
+              </w:rPr>
+              <w:tab/>
+            </w:r>
+            <w:r>
+              <w:rPr>
+                <w:noProof/>
+                <w:webHidden/>
+                <w:color w:val="767171" w:themeColor="background2" w:themeShade="80"/>
+                <w:sz w:val="20"/>
+              </w:rPr>
+              <w:fldChar w:fldCharType="begin"/>
+            </w:r>
+            <w:r>
+              <w:rPr>
+                <w:noProof/>
+                <w:webHidden/>
+                <w:color w:val="767171" w:themeColor="background2" w:themeShade="80"/>
+                <w:sz w:val="20"/>
+              </w:rPr>
+              <w:instrText xml:space="preserve"> PAGEREF _Toc535824083 \h </w:instrText>
+            </w:r>
+            <w:r>
+              <w:rPr>
+                <w:noProof/>
+                <w:webHidden/>
+                <w:color w:val="767171" w:themeColor="background2" w:themeShade="80"/>
+                <w:sz w:val="20"/>
+              </w:rPr>
+            </w:r>
+            <w:r>
+              <w:rPr>
+                <w:noProof/>
+                <w:webHidden/>
+                <w:color w:val="767171" w:themeColor="background2" w:themeShade="80"/>
+                <w:sz w:val="20"/>
+              </w:rPr>
+              <w:fldChar w:fldCharType="separate"/>
+            </w:r>
+            <w:r>
+              <w:rPr>
+                <w:noProof/>
+                <w:webHidden/>
+                <w:color w:val="767171" w:themeColor="background2" w:themeShade="80"/>
+                <w:sz w:val="20"/>
+              </w:rPr>
+              <w:t>10</w:t>
+            </w:r>
+            <w:r>
+              <w:rPr>
+                <w:noProof/>
+                <w:webHidden/>
+                <w:color w:val="767171" w:themeColor="background2" w:themeShade="80"/>
+                <w:sz w:val="20"/>
+              </w:rPr>
+              <w:fldChar w:fldCharType="end"/>
+            </w:r>
+          </w:hyperlink>
+        </w:p>
+        <w:p>
+          <w:pPr>
+            <w:pStyle w:val="Inhopg2"/>
+            <w:tabs>
+              <w:tab w:val="right" w:leader="dot" w:pos="9062"/>
+            </w:tabs>
+            <w:rPr>
+              <w:rFonts w:asciiTheme="minorHAnsi" w:eastAsiaTheme="minorEastAsia" w:hAnsiTheme="minorHAnsi"/>
+              <w:noProof/>
+              <w:color w:val="767171" w:themeColor="background2" w:themeShade="80"/>
+              <w:sz w:val="20"/>
+              <w:lang w:eastAsia="nl-NL"/>
+            </w:rPr>
+          </w:pPr>
+          <w:hyperlink w:anchor="_Toc535824084" w:history="1">
+            <w:r>
+              <w:rPr>
+                <w:rStyle w:val="Hyperlink"/>
+                <w:noProof/>
+                <w:color w:val="767171" w:themeColor="background2" w:themeShade="80"/>
+                <w:sz w:val="20"/>
+                <w:lang w:val="en-US"/>
+              </w:rPr>
+              <w:t>Input/output Namenlijst</w:t>
+            </w:r>
+            <w:r>
+              <w:rPr>
+                <w:noProof/>
+                <w:webHidden/>
+                <w:color w:val="767171" w:themeColor="background2" w:themeShade="80"/>
+                <w:sz w:val="20"/>
+              </w:rPr>
+              <w:tab/>
+            </w:r>
+            <w:r>
+              <w:rPr>
+                <w:noProof/>
+                <w:webHidden/>
+                <w:color w:val="767171" w:themeColor="background2" w:themeShade="80"/>
+                <w:sz w:val="20"/>
+              </w:rPr>
+              <w:fldChar w:fldCharType="begin"/>
+            </w:r>
+            <w:r>
+              <w:rPr>
+                <w:noProof/>
+                <w:webHidden/>
+                <w:color w:val="767171" w:themeColor="background2" w:themeShade="80"/>
+                <w:sz w:val="20"/>
+              </w:rPr>
+              <w:instrText xml:space="preserve"> PAGEREF _Toc535824084 \h </w:instrText>
+            </w:r>
+            <w:r>
+              <w:rPr>
+                <w:noProof/>
+                <w:webHidden/>
+                <w:color w:val="767171" w:themeColor="background2" w:themeShade="80"/>
+                <w:sz w:val="20"/>
+              </w:rPr>
+            </w:r>
+            <w:r>
+              <w:rPr>
+                <w:noProof/>
+                <w:webHidden/>
+                <w:color w:val="767171" w:themeColor="background2" w:themeShade="80"/>
+                <w:sz w:val="20"/>
+              </w:rPr>
+              <w:fldChar w:fldCharType="separate"/>
+            </w:r>
+            <w:r>
+              <w:rPr>
+                <w:noProof/>
+                <w:webHidden/>
+                <w:color w:val="767171" w:themeColor="background2" w:themeShade="80"/>
+                <w:sz w:val="20"/>
+              </w:rPr>
+              <w:t>10</w:t>
+            </w:r>
+            <w:r>
+              <w:rPr>
+                <w:noProof/>
+                <w:webHidden/>
+                <w:color w:val="767171" w:themeColor="background2" w:themeShade="80"/>
+                <w:sz w:val="20"/>
+              </w:rPr>
+              <w:fldChar w:fldCharType="end"/>
+            </w:r>
+          </w:hyperlink>
+        </w:p>
+        <w:p>
+          <w:pPr>
+            <w:pStyle w:val="Inhopg2"/>
+            <w:tabs>
+              <w:tab w:val="right" w:leader="dot" w:pos="9062"/>
+            </w:tabs>
+            <w:rPr>
+              <w:rFonts w:asciiTheme="minorHAnsi" w:eastAsiaTheme="minorEastAsia" w:hAnsiTheme="minorHAnsi"/>
+              <w:noProof/>
+              <w:color w:val="767171" w:themeColor="background2" w:themeShade="80"/>
+              <w:sz w:val="20"/>
+              <w:lang w:eastAsia="nl-NL"/>
+            </w:rPr>
+          </w:pPr>
+          <w:hyperlink w:anchor="_Toc535824085" w:history="1">
+            <w:r>
+              <w:rPr>
+                <w:rStyle w:val="Hyperlink"/>
+                <w:noProof/>
+                <w:color w:val="767171" w:themeColor="background2" w:themeShade="80"/>
+                <w:sz w:val="20"/>
+                <w:lang w:val="en-US"/>
+              </w:rPr>
+              <w:t xml:space="preserve">Input/output </w:t>
+            </w:r>
+            <w:r>
+              <w:rPr>
+                <w:rStyle w:val="Hyperlink"/>
+                <w:noProof/>
+                <w:color w:val="767171" w:themeColor="background2" w:themeShade="80"/>
+                <w:sz w:val="20"/>
+              </w:rPr>
+              <w:t>Driehoek van Pascal</w:t>
+            </w:r>
+            <w:r>
+              <w:rPr>
+                <w:noProof/>
+                <w:webHidden/>
+                <w:color w:val="767171" w:themeColor="background2" w:themeShade="80"/>
+                <w:sz w:val="20"/>
+              </w:rPr>
+              <w:tab/>
+            </w:r>
+            <w:r>
+              <w:rPr>
+                <w:noProof/>
+                <w:webHidden/>
+                <w:color w:val="767171" w:themeColor="background2" w:themeShade="80"/>
+                <w:sz w:val="20"/>
+              </w:rPr>
+              <w:fldChar w:fldCharType="begin"/>
+            </w:r>
+            <w:r>
+              <w:rPr>
+                <w:noProof/>
+                <w:webHidden/>
+                <w:color w:val="767171" w:themeColor="background2" w:themeShade="80"/>
+                <w:sz w:val="20"/>
+              </w:rPr>
+              <w:instrText xml:space="preserve"> PAGEREF _Toc535824085 \h </w:instrText>
+            </w:r>
+            <w:r>
+              <w:rPr>
+                <w:noProof/>
+                <w:webHidden/>
+                <w:color w:val="767171" w:themeColor="background2" w:themeShade="80"/>
+                <w:sz w:val="20"/>
+              </w:rPr>
+            </w:r>
+            <w:r>
+              <w:rPr>
+                <w:noProof/>
+                <w:webHidden/>
+                <w:color w:val="767171" w:themeColor="background2" w:themeShade="80"/>
+                <w:sz w:val="20"/>
+              </w:rPr>
+              <w:fldChar w:fldCharType="separate"/>
+            </w:r>
+            <w:r>
+              <w:rPr>
+                <w:noProof/>
+                <w:webHidden/>
+                <w:color w:val="767171" w:themeColor="background2" w:themeShade="80"/>
+                <w:sz w:val="20"/>
+              </w:rPr>
+              <w:t>11</w:t>
+            </w:r>
+            <w:r>
+              <w:rPr>
+                <w:noProof/>
+                <w:webHidden/>
+                <w:color w:val="767171" w:themeColor="background2" w:themeShade="80"/>
+                <w:sz w:val="20"/>
+              </w:rPr>
+              <w:fldChar w:fldCharType="end"/>
+            </w:r>
+          </w:hyperlink>
+        </w:p>
+        <w:p>
+          <w:pPr>
+            <w:pStyle w:val="Inhopg2"/>
+            <w:tabs>
+              <w:tab w:val="right" w:leader="dot" w:pos="9062"/>
+            </w:tabs>
+            <w:rPr>
+              <w:rFonts w:asciiTheme="minorHAnsi" w:eastAsiaTheme="minorEastAsia" w:hAnsiTheme="minorHAnsi"/>
+              <w:noProof/>
+              <w:color w:val="767171" w:themeColor="background2" w:themeShade="80"/>
+              <w:sz w:val="20"/>
+              <w:lang w:eastAsia="nl-NL"/>
+            </w:rPr>
+          </w:pPr>
+          <w:hyperlink w:anchor="_Toc535824086" w:history="1">
+            <w:r>
+              <w:rPr>
+                <w:rStyle w:val="Hyperlink"/>
+                <w:noProof/>
+                <w:color w:val="767171" w:themeColor="background2" w:themeShade="80"/>
+                <w:sz w:val="20"/>
+                <w:lang w:val="en-US"/>
+              </w:rPr>
+              <w:t>Input/output Perfect getal</w:t>
+            </w:r>
+            <w:r>
+              <w:rPr>
+                <w:noProof/>
+                <w:webHidden/>
+                <w:color w:val="767171" w:themeColor="background2" w:themeShade="80"/>
+                <w:sz w:val="20"/>
+              </w:rPr>
+              <w:tab/>
+            </w:r>
+            <w:r>
+              <w:rPr>
+                <w:noProof/>
+                <w:webHidden/>
+                <w:color w:val="767171" w:themeColor="background2" w:themeShade="80"/>
+                <w:sz w:val="20"/>
+              </w:rPr>
+              <w:fldChar w:fldCharType="begin"/>
+            </w:r>
+            <w:r>
+              <w:rPr>
+                <w:noProof/>
+                <w:webHidden/>
+                <w:color w:val="767171" w:themeColor="background2" w:themeShade="80"/>
+                <w:sz w:val="20"/>
+              </w:rPr>
+              <w:instrText xml:space="preserve"> PAGEREF _Toc535824086 \h </w:instrText>
+            </w:r>
+            <w:r>
+              <w:rPr>
+                <w:noProof/>
+                <w:webHidden/>
+                <w:color w:val="767171" w:themeColor="background2" w:themeShade="80"/>
+                <w:sz w:val="20"/>
+              </w:rPr>
+            </w:r>
+            <w:r>
+              <w:rPr>
+                <w:noProof/>
+                <w:webHidden/>
+                <w:color w:val="767171" w:themeColor="background2" w:themeShade="80"/>
+                <w:sz w:val="20"/>
+              </w:rPr>
+              <w:fldChar w:fldCharType="separate"/>
+            </w:r>
+            <w:r>
+              <w:rPr>
+                <w:noProof/>
+                <w:webHidden/>
+                <w:color w:val="767171" w:themeColor="background2" w:themeShade="80"/>
+                <w:sz w:val="20"/>
+              </w:rPr>
+              <w:t>13</w:t>
+            </w:r>
+            <w:r>
+              <w:rPr>
+                <w:noProof/>
+                <w:webHidden/>
+                <w:color w:val="767171" w:themeColor="background2" w:themeShade="80"/>
+                <w:sz w:val="20"/>
+              </w:rPr>
+              <w:fldChar w:fldCharType="end"/>
+            </w:r>
+          </w:hyperlink>
+        </w:p>
+        <w:p>
+          <w:pPr>
+            <w:pStyle w:val="Inhopg2"/>
+            <w:tabs>
+              <w:tab w:val="right" w:leader="dot" w:pos="9062"/>
+            </w:tabs>
+            <w:rPr>
+              <w:rFonts w:asciiTheme="minorHAnsi" w:eastAsiaTheme="minorEastAsia" w:hAnsiTheme="minorHAnsi"/>
+              <w:noProof/>
+              <w:color w:val="767171" w:themeColor="background2" w:themeShade="80"/>
+              <w:sz w:val="20"/>
+              <w:lang w:eastAsia="nl-NL"/>
+            </w:rPr>
+          </w:pPr>
+          <w:hyperlink w:anchor="_Toc535824087" w:history="1">
+            <w:r>
+              <w:rPr>
+                <w:rStyle w:val="Hyperlink"/>
+                <w:noProof/>
+                <w:color w:val="767171" w:themeColor="background2" w:themeShade="80"/>
+                <w:sz w:val="20"/>
+                <w:lang w:val="en-US"/>
+              </w:rPr>
+              <w:t>Input/output Driehoek</w:t>
+            </w:r>
+            <w:r>
+              <w:rPr>
+                <w:noProof/>
+                <w:webHidden/>
+                <w:color w:val="767171" w:themeColor="background2" w:themeShade="80"/>
+                <w:sz w:val="20"/>
+              </w:rPr>
+              <w:tab/>
+            </w:r>
+            <w:r>
+              <w:rPr>
+                <w:noProof/>
+                <w:webHidden/>
+                <w:color w:val="767171" w:themeColor="background2" w:themeShade="80"/>
+                <w:sz w:val="20"/>
+              </w:rPr>
+              <w:fldChar w:fldCharType="begin"/>
+            </w:r>
+            <w:r>
+              <w:rPr>
+                <w:noProof/>
+                <w:webHidden/>
+                <w:color w:val="767171" w:themeColor="background2" w:themeShade="80"/>
+                <w:sz w:val="20"/>
+              </w:rPr>
+              <w:instrText xml:space="preserve"> PAGEREF _Toc535824087 \h </w:instrText>
+            </w:r>
+            <w:r>
+              <w:rPr>
+                <w:noProof/>
+                <w:webHidden/>
+                <w:color w:val="767171" w:themeColor="background2" w:themeShade="80"/>
+                <w:sz w:val="20"/>
+              </w:rPr>
+            </w:r>
+            <w:r>
+              <w:rPr>
+                <w:noProof/>
+                <w:webHidden/>
+                <w:color w:val="767171" w:themeColor="background2" w:themeShade="80"/>
+                <w:sz w:val="20"/>
+              </w:rPr>
+              <w:fldChar w:fldCharType="separate"/>
+            </w:r>
+            <w:r>
+              <w:rPr>
+                <w:noProof/>
+                <w:webHidden/>
+                <w:color w:val="767171" w:themeColor="background2" w:themeShade="80"/>
+                <w:sz w:val="20"/>
+              </w:rPr>
+              <w:t>14</w:t>
+            </w:r>
+            <w:r>
+              <w:rPr>
+                <w:noProof/>
+                <w:webHidden/>
+                <w:color w:val="767171" w:themeColor="background2" w:themeShade="80"/>
+                <w:sz w:val="20"/>
               </w:rPr>
               <w:fldChar w:fldCharType="end"/>
             </w:r>
@@ -1318,18 +2181,18 @@
       <w:pPr>
         <w:pStyle w:val="Kop1"/>
       </w:pPr>
-      <w:bookmarkStart w:id="1" w:name="_Toc535774945"/>
+      <w:bookmarkStart w:id="2" w:name="_Toc535824073"/>
       <w:r>
         <w:lastRenderedPageBreak/>
         <w:t>Documentatie</w:t>
       </w:r>
-      <w:bookmarkEnd w:id="1"/>
+      <w:bookmarkEnd w:id="2"/>
     </w:p>
     <w:p>
       <w:pPr>
         <w:pStyle w:val="Kop2"/>
       </w:pPr>
-      <w:bookmarkStart w:id="2" w:name="_Toc535774946"/>
+      <w:bookmarkStart w:id="3" w:name="_Toc535824074"/>
       <w:r>
         <w:rPr>
           <w:noProof/>
@@ -2777,7 +3640,7 @@
       <w:r>
         <w:t>Trapezium</w:t>
       </w:r>
-      <w:bookmarkEnd w:id="2"/>
+      <w:bookmarkEnd w:id="3"/>
     </w:p>
     <w:p>
       <w:r>
@@ -2911,7 +3774,7 @@
       <w:pPr>
         <w:pStyle w:val="Kop2"/>
       </w:pPr>
-      <w:bookmarkStart w:id="3" w:name="_Toc535774947"/>
+      <w:bookmarkStart w:id="4" w:name="_Toc535824075"/>
       <w:r>
         <w:rPr>
           <w:noProof/>
@@ -5589,7 +6452,7 @@
       <w:r>
         <w:t>Letterbeeld</w:t>
       </w:r>
-      <w:bookmarkEnd w:id="3"/>
+      <w:bookmarkEnd w:id="4"/>
     </w:p>
     <w:p>
       <w:r>
@@ -7698,7 +8561,7 @@
         <w:t>Bij regel 20-23 checkt de code of twee van de drie zijden gelijk aan mekaar zijn. In dat geval print het programma “Dit is een gelijkbenige driehoek : )”</w:t>
       </w:r>
     </w:p>
-    <w:bookmarkStart w:id="4" w:name="_Toc535774948"/>
+    <w:bookmarkStart w:id="5" w:name="_Toc535824076"/>
     <w:p>
       <w:pPr>
         <w:pStyle w:val="Kop2"/>
@@ -9945,7 +10808,7 @@
       <w:r>
         <w:t>Namenlijst</w:t>
       </w:r>
-      <w:bookmarkEnd w:id="4"/>
+      <w:bookmarkEnd w:id="5"/>
     </w:p>
     <w:p>
       <w:pPr>
@@ -10173,7 +11036,7 @@
       <w:pPr>
         <w:pStyle w:val="Kop2"/>
       </w:pPr>
-      <w:bookmarkStart w:id="5" w:name="_Toc535774949"/>
+      <w:bookmarkStart w:id="6" w:name="_Toc535824077"/>
       <w:r>
         <w:rPr>
           <w:noProof/>
@@ -12010,7 +12873,7 @@
       <w:r>
         <w:t>Driehoek van Pascal</w:t>
       </w:r>
-      <w:bookmarkEnd w:id="5"/>
+      <w:bookmarkEnd w:id="6"/>
     </w:p>
     <w:p>
       <w:r>
@@ -12170,6 +13033,7 @@
       <w:pPr>
         <w:pStyle w:val="Kop2"/>
       </w:pPr>
+      <w:bookmarkStart w:id="7" w:name="_Toc535824078"/>
       <w:r>
         <w:rPr>
           <w:noProof/>
@@ -12984,6 +13848,7 @@
       <w:r>
         <w:t>Perfect Getal</w:t>
       </w:r>
+      <w:bookmarkEnd w:id="7"/>
     </w:p>
     <w:p>
       <w:r>
@@ -14146,6 +15011,7 @@
       <w:r>
         <w:br w:type="page"/>
       </w:r>
+      <w:bookmarkStart w:id="8" w:name="_Toc535824079"/>
       <w:r>
         <w:rPr>
           <w:noProof/>
@@ -15157,6 +16023,7 @@
       <w:r>
         <w:t>Proefwerk</w:t>
       </w:r>
+      <w:bookmarkEnd w:id="8"/>
     </w:p>
     <w:p/>
     <w:p>
@@ -15177,6 +16044,7 @@
       <w:pPr>
         <w:pStyle w:val="Kop1"/>
       </w:pPr>
+      <w:bookmarkStart w:id="9" w:name="_Toc535824080"/>
       <w:proofErr w:type="spellStart"/>
       <w:r>
         <w:lastRenderedPageBreak/>
@@ -15194,6 +16062,7 @@
       <w:r>
         <w:t xml:space="preserve"> van de codes</w:t>
       </w:r>
+      <w:bookmarkEnd w:id="9"/>
     </w:p>
     <w:p>
       <w:pPr>
@@ -15202,12 +16071,14 @@
           <w:lang w:val="en-US"/>
         </w:rPr>
       </w:pPr>
+      <w:bookmarkStart w:id="10" w:name="_Toc535824081"/>
       <w:r>
         <w:rPr>
           <w:lang w:val="en-US"/>
         </w:rPr>
         <w:t>Input/output Trapezium</w:t>
       </w:r>
+      <w:bookmarkEnd w:id="10"/>
     </w:p>
     <w:p>
       <w:pPr>
@@ -15530,6 +16401,7 @@
           <w:lang w:val="en-US"/>
         </w:rPr>
       </w:pPr>
+      <w:bookmarkStart w:id="11" w:name="_Toc535824082"/>
       <w:r>
         <w:rPr>
           <w:lang w:val="en-US"/>
@@ -15543,6 +16415,7 @@
         </w:rPr>
         <w:t>Letterbeeld</w:t>
       </w:r>
+      <w:bookmarkEnd w:id="11"/>
       <w:proofErr w:type="spellEnd"/>
     </w:p>
     <w:p>
@@ -15695,6 +16568,7 @@
           <w:lang w:val="en-US"/>
         </w:rPr>
       </w:pPr>
+      <w:bookmarkStart w:id="12" w:name="_Toc535824083"/>
       <w:r>
         <w:rPr>
           <w:lang w:val="en-US"/>
@@ -15708,6 +16582,7 @@
         </w:rPr>
         <w:t>Driehoek</w:t>
       </w:r>
+      <w:bookmarkEnd w:id="12"/>
       <w:proofErr w:type="spellEnd"/>
     </w:p>
     <w:p>
@@ -15799,22 +16674,7 @@
     </w:p>
     <w:p>
       <w:r>
-        <w:t xml:space="preserve">De driehoek is mogelijk met de getallen </w:t>
-      </w:r>
-      <w:r>
-        <w:t>30</w:t>
-      </w:r>
-      <w:r>
-        <w:t>, 1</w:t>
-      </w:r>
-      <w:r>
-        <w:t>8</w:t>
-      </w:r>
-      <w:r>
-        <w:t xml:space="preserve"> en </w:t>
-      </w:r>
-      <w:r>
-        <w:t>18</w:t>
+        <w:t>De driehoek is mogelijk met de getallen 30, 18 en 18</w:t>
       </w:r>
     </w:p>
     <w:p>
@@ -15853,28 +16713,7 @@
     </w:p>
     <w:p>
       <w:r>
-        <w:t>De driehoek is</w:t>
-      </w:r>
-      <w:r>
-        <w:t xml:space="preserve"> niet</w:t>
-      </w:r>
-      <w:r>
-        <w:t xml:space="preserve"> mogelijk met de getallen 1</w:t>
-      </w:r>
-      <w:r>
-        <w:t>2</w:t>
-      </w:r>
-      <w:r>
-        <w:t xml:space="preserve">, </w:t>
-      </w:r>
-      <w:r>
-        <w:t>3</w:t>
-      </w:r>
-      <w:r>
-        <w:t xml:space="preserve"> en</w:t>
-      </w:r>
-      <w:r>
-        <w:t xml:space="preserve"> 4</w:t>
+        <w:t>De driehoek is niet mogelijk met de getallen 12, 3 en 4</w:t>
       </w:r>
     </w:p>
     <w:p/>
@@ -15885,6 +16724,7 @@
           <w:lang w:val="en-US"/>
         </w:rPr>
       </w:pPr>
+      <w:bookmarkStart w:id="13" w:name="_Toc535824084"/>
       <w:r>
         <w:rPr>
           <w:lang w:val="en-US"/>
@@ -15898,6 +16738,7 @@
         </w:rPr>
         <w:t>Namenlijst</w:t>
       </w:r>
+      <w:bookmarkEnd w:id="13"/>
       <w:proofErr w:type="spellEnd"/>
     </w:p>
     <w:p>
@@ -16124,6 +16965,7 @@
           <w:lang w:val="en-US"/>
         </w:rPr>
       </w:pPr>
+      <w:bookmarkStart w:id="14" w:name="_Toc535824085"/>
       <w:r>
         <w:rPr>
           <w:lang w:val="en-US"/>
@@ -16131,14 +16973,12 @@
         <w:t xml:space="preserve">Input/output </w:t>
       </w:r>
       <w:r>
-        <w:t>Driehoek</w:t>
-      </w:r>
-      <w:r>
-        <w:t xml:space="preserve"> van P</w:t>
+        <w:t>Driehoek van P</w:t>
       </w:r>
       <w:r>
         <w:t>ascal</w:t>
       </w:r>
+      <w:bookmarkEnd w:id="14"/>
     </w:p>
     <w:p>
       <w:pPr>
@@ -16365,250 +17205,245 @@
         <w:rPr>
           <w:lang w:val="en-US"/>
         </w:rPr>
-        <w:t>1</w:t>
-      </w:r>
-      <w:r>
+        <w:t>16</w:t>
+      </w:r>
+    </w:p>
+    <w:p>
+      <w:pPr>
+        <w:rPr>
+          <w:rFonts w:ascii="Montserrat Medium" w:hAnsi="Montserrat Medium"/>
+        </w:rPr>
+      </w:pPr>
+      <w:r>
+        <w:rPr>
+          <w:rFonts w:ascii="Montserrat Medium" w:hAnsi="Montserrat Medium"/>
+        </w:rPr>
+        <w:t>Output:</w:t>
+      </w:r>
+    </w:p>
+    <w:p>
+      <w:pPr>
         <w:rPr>
           <w:lang w:val="en-US"/>
         </w:rPr>
-        <w:t>6</w:t>
-      </w:r>
-    </w:p>
-    <w:p>
-      <w:pPr>
-        <w:rPr>
-          <w:rFonts w:ascii="Montserrat Medium" w:hAnsi="Montserrat Medium"/>
-        </w:rPr>
-      </w:pPr>
-      <w:r>
-        <w:rPr>
-          <w:rFonts w:ascii="Montserrat Medium" w:hAnsi="Montserrat Medium"/>
-        </w:rPr>
-        <w:t>Output:</w:t>
-      </w:r>
-    </w:p>
-    <w:p>
-      <w:pPr>
+      </w:pPr>
+      <w:r>
         <w:rPr>
           <w:lang w:val="en-US"/>
         </w:rPr>
-      </w:pPr>
-      <w:r>
+        <w:t>[]</w:t>
+      </w:r>
+    </w:p>
+    <w:p>
+      <w:pPr>
         <w:rPr>
           <w:lang w:val="en-US"/>
         </w:rPr>
-        <w:t>[]</w:t>
-      </w:r>
-    </w:p>
-    <w:p>
-      <w:pPr>
+      </w:pPr>
+      <w:r>
         <w:rPr>
           <w:lang w:val="en-US"/>
         </w:rPr>
-      </w:pPr>
-      <w:r>
+        <w:t>[1]</w:t>
+      </w:r>
+    </w:p>
+    <w:p>
+      <w:pPr>
         <w:rPr>
           <w:lang w:val="en-US"/>
         </w:rPr>
-        <w:t>[1]</w:t>
-      </w:r>
-    </w:p>
-    <w:p>
-      <w:pPr>
+      </w:pPr>
+      <w:r>
         <w:rPr>
           <w:lang w:val="en-US"/>
         </w:rPr>
-      </w:pPr>
-      <w:r>
+        <w:t>[1, 1]</w:t>
+      </w:r>
+    </w:p>
+    <w:p>
+      <w:pPr>
         <w:rPr>
           <w:lang w:val="en-US"/>
         </w:rPr>
-        <w:t>[1, 1]</w:t>
-      </w:r>
-    </w:p>
-    <w:p>
-      <w:pPr>
+      </w:pPr>
+      <w:r>
         <w:rPr>
           <w:lang w:val="en-US"/>
         </w:rPr>
-      </w:pPr>
-      <w:r>
+        <w:t>[1, 2, 1]</w:t>
+      </w:r>
+    </w:p>
+    <w:p>
+      <w:pPr>
         <w:rPr>
           <w:lang w:val="en-US"/>
         </w:rPr>
-        <w:t>[1, 2, 1]</w:t>
-      </w:r>
-    </w:p>
-    <w:p>
-      <w:pPr>
+      </w:pPr>
+      <w:r>
         <w:rPr>
           <w:lang w:val="en-US"/>
         </w:rPr>
-      </w:pPr>
-      <w:r>
+        <w:t>[1, 3, 3, 1]</w:t>
+      </w:r>
+    </w:p>
+    <w:p>
+      <w:pPr>
         <w:rPr>
           <w:lang w:val="en-US"/>
         </w:rPr>
-        <w:t>[1, 3, 3, 1]</w:t>
-      </w:r>
-    </w:p>
-    <w:p>
-      <w:pPr>
+      </w:pPr>
+      <w:r>
         <w:rPr>
           <w:lang w:val="en-US"/>
         </w:rPr>
-      </w:pPr>
-      <w:r>
+        <w:t>[1, 4, 6, 4, 1]</w:t>
+      </w:r>
+    </w:p>
+    <w:p>
+      <w:pPr>
         <w:rPr>
           <w:lang w:val="en-US"/>
         </w:rPr>
-        <w:t>[1, 4, 6, 4, 1]</w:t>
-      </w:r>
-    </w:p>
-    <w:p>
-      <w:pPr>
+      </w:pPr>
+      <w:r>
         <w:rPr>
           <w:lang w:val="en-US"/>
         </w:rPr>
-      </w:pPr>
-      <w:r>
+        <w:t>[1, 5, 10, 10, 5, 1]</w:t>
+      </w:r>
+    </w:p>
+    <w:p>
+      <w:pPr>
         <w:rPr>
           <w:lang w:val="en-US"/>
         </w:rPr>
-        <w:t>[1, 5, 10, 10, 5, 1]</w:t>
-      </w:r>
-    </w:p>
-    <w:p>
-      <w:pPr>
+      </w:pPr>
+      <w:r>
         <w:rPr>
           <w:lang w:val="en-US"/>
         </w:rPr>
-      </w:pPr>
-      <w:r>
+        <w:t>[1, 6, 15, 20, 15, 6, 1]</w:t>
+      </w:r>
+    </w:p>
+    <w:p>
+      <w:pPr>
         <w:rPr>
           <w:lang w:val="en-US"/>
         </w:rPr>
-        <w:t>[1, 6, 15, 20, 15, 6, 1]</w:t>
-      </w:r>
-    </w:p>
-    <w:p>
-      <w:pPr>
+      </w:pPr>
+      <w:r>
         <w:rPr>
           <w:lang w:val="en-US"/>
         </w:rPr>
-      </w:pPr>
-      <w:r>
+        <w:t>[1, 7, 21, 35, 35, 21, 7, 1]</w:t>
+      </w:r>
+    </w:p>
+    <w:p>
+      <w:pPr>
         <w:rPr>
           <w:lang w:val="en-US"/>
         </w:rPr>
-        <w:t>[1, 7, 21, 35, 35, 21, 7, 1]</w:t>
-      </w:r>
-    </w:p>
-    <w:p>
-      <w:pPr>
+      </w:pPr>
+      <w:r>
         <w:rPr>
           <w:lang w:val="en-US"/>
         </w:rPr>
-      </w:pPr>
-      <w:r>
+        <w:t>[1, 8, 28, 56, 70, 56, 28, 8, 1]</w:t>
+      </w:r>
+    </w:p>
+    <w:p>
+      <w:pPr>
         <w:rPr>
           <w:lang w:val="en-US"/>
         </w:rPr>
-        <w:t>[1, 8, 28, 56, 70, 56, 28, 8, 1]</w:t>
-      </w:r>
-    </w:p>
-    <w:p>
-      <w:pPr>
+      </w:pPr>
+      <w:r>
         <w:rPr>
           <w:lang w:val="en-US"/>
         </w:rPr>
-      </w:pPr>
-      <w:r>
+        <w:t>[1, 9, 36, 84, 126, 126, 84, 36, 9, 1]</w:t>
+      </w:r>
+    </w:p>
+    <w:p>
+      <w:pPr>
         <w:rPr>
           <w:lang w:val="en-US"/>
         </w:rPr>
-        <w:t>[1, 9, 36, 84, 126, 126, 84, 36, 9, 1]</w:t>
-      </w:r>
-    </w:p>
-    <w:p>
-      <w:pPr>
+      </w:pPr>
+      <w:r>
         <w:rPr>
           <w:lang w:val="en-US"/>
         </w:rPr>
-      </w:pPr>
-      <w:r>
+        <w:t>[1, 10, 45, 120, 210, 252, 210, 120, 45, 10, 1]</w:t>
+      </w:r>
+    </w:p>
+    <w:p>
+      <w:pPr>
         <w:rPr>
           <w:lang w:val="en-US"/>
         </w:rPr>
-        <w:t>[1, 10, 45, 120, 210, 252, 210, 120, 45, 10, 1]</w:t>
-      </w:r>
-    </w:p>
-    <w:p>
-      <w:pPr>
+      </w:pPr>
+      <w:r>
         <w:rPr>
           <w:lang w:val="en-US"/>
         </w:rPr>
-      </w:pPr>
-      <w:r>
+        <w:t>[1, 11, 55, 165, 330, 462, 462, 330, 165, 55, 11, 1]</w:t>
+      </w:r>
+    </w:p>
+    <w:p>
+      <w:pPr>
         <w:rPr>
           <w:lang w:val="en-US"/>
         </w:rPr>
-        <w:t>[1, 11, 55, 165, 330, 462, 462, 330, 165, 55, 11, 1]</w:t>
-      </w:r>
-    </w:p>
-    <w:p>
-      <w:pPr>
+      </w:pPr>
+      <w:r>
         <w:rPr>
           <w:lang w:val="en-US"/>
         </w:rPr>
-      </w:pPr>
-      <w:r>
+        <w:t>[1, 12, 66, 220, 495, 792, 924, 792, 495, 220, 66, 12, 1]</w:t>
+      </w:r>
+    </w:p>
+    <w:p>
+      <w:pPr>
         <w:rPr>
           <w:lang w:val="en-US"/>
         </w:rPr>
-        <w:t>[1, 12, 66, 220, 495, 792, 924, 792, 495, 220, 66, 12, 1]</w:t>
-      </w:r>
-    </w:p>
-    <w:p>
-      <w:pPr>
+      </w:pPr>
+      <w:r>
         <w:rPr>
           <w:lang w:val="en-US"/>
         </w:rPr>
-      </w:pPr>
-      <w:r>
+        <w:t>[1, 13, 78, 286, 715, 1287, 1716, 1716, 1287, 715, 286, 78, 13, 1]</w:t>
+      </w:r>
+    </w:p>
+    <w:p>
+      <w:pPr>
         <w:rPr>
           <w:lang w:val="en-US"/>
         </w:rPr>
-        <w:t>[1, 13, 78, 286, 715, 1287, 1716, 1716, 1287, 715, 286, 78, 13, 1]</w:t>
-      </w:r>
-    </w:p>
-    <w:p>
-      <w:pPr>
+      </w:pPr>
+      <w:r>
         <w:rPr>
           <w:lang w:val="en-US"/>
         </w:rPr>
-      </w:pPr>
-      <w:r>
+        <w:t>[1, 14, 91, 364, 1001, 2002, 3003, 3432, 3003, 2002, 1001, 364, 91, 14, 1]</w:t>
+      </w:r>
+    </w:p>
+    <w:p/>
+    <w:p>
+      <w:pPr>
+        <w:pStyle w:val="Kop2"/>
         <w:rPr>
           <w:lang w:val="en-US"/>
         </w:rPr>
-        <w:t>[1, 14, 91, 364, 1001, 2002, 3003, 3432, 3003, 2002, 1001, 364, 91, 14, 1]</w:t>
-      </w:r>
-    </w:p>
-    <w:p/>
-    <w:p>
-      <w:pPr>
-        <w:pStyle w:val="Kop2"/>
+      </w:pPr>
+      <w:r>
         <w:rPr>
           <w:lang w:val="en-US"/>
         </w:rPr>
-      </w:pPr>
-      <w:r>
-        <w:rPr>
-          <w:lang w:val="en-US"/>
-        </w:rPr>
         <w:br w:type="page"/>
       </w:r>
+      <w:bookmarkStart w:id="15" w:name="_Toc535824086"/>
       <w:r>
         <w:rPr>
           <w:lang w:val="en-US"/>
@@ -16629,6 +17464,7 @@
         </w:rPr>
         <w:t>etal</w:t>
       </w:r>
+      <w:bookmarkEnd w:id="15"/>
       <w:proofErr w:type="spellEnd"/>
     </w:p>
     <w:p>
@@ -16817,6 +17653,7 @@
           <w:lang w:val="en-US"/>
         </w:rPr>
       </w:pPr>
+      <w:bookmarkStart w:id="16" w:name="_Toc535824087"/>
       <w:r>
         <w:rPr>
           <w:lang w:val="en-US"/>
@@ -16831,6 +17668,7 @@
         </w:rPr>
         <w:t>Driehoek</w:t>
       </w:r>
+      <w:bookmarkEnd w:id="16"/>
       <w:proofErr w:type="spellEnd"/>
     </w:p>
     <w:p>
@@ -17092,8 +17930,6 @@
       <w:r>
         <w:t>Je hebt bij de laatste vragen 1 gemist, nog steeds een goede score</w:t>
       </w:r>
-      <w:bookmarkStart w:id="6" w:name="_GoBack"/>
-      <w:bookmarkEnd w:id="6"/>
     </w:p>
     <w:p/>
     <w:p/>
@@ -17133,7 +17969,7 @@
         <v:path o:extrusionok="f" gradientshapeok="t" o:connecttype="rect"/>
         <o:lock v:ext="edit" aspectratio="t"/>
       </v:shapetype>
-      <v:shape id="_x0000_i1039" type="#_x0000_t75" style="width:470pt;height:470pt" o:bullet="t">
+      <v:shape id="_x0000_i1045" type="#_x0000_t75" style="width:470pt;height:470pt" o:bullet="t">
         <v:imagedata r:id="rId1" o:title="circuit dot rectangled and made smaller"/>
       </v:shape>
     </w:pict>
@@ -18321,10 +19157,17 @@
     <w:autoRedefine/>
     <w:uiPriority w:val="39"/>
     <w:unhideWhenUsed/>
-    <w:rsid w:val="000C6BCB"/>
+    <w:rsid w:val="007C45E2"/>
     <w:pPr>
+      <w:tabs>
+        <w:tab w:val="right" w:leader="dot" w:pos="9062"/>
+      </w:tabs>
       <w:spacing w:after="100"/>
     </w:pPr>
+    <w:rPr>
+      <w:noProof/>
+      <w:sz w:val="24"/>
+    </w:rPr>
   </w:style>
   <w:style w:type="character" w:styleId="Hyperlink">
     <w:name w:val="Hyperlink"/>
@@ -18695,7 +19538,7 @@
 </file>
 
 <file path=customXml/itemProps2.xml><?xml version="1.0" encoding="utf-8"?>
-<ds:datastoreItem xmlns:ds="http://schemas.openxmlformats.org/officeDocument/2006/customXml" ds:itemID="{BC97DF7F-83DE-494D-8174-2A15B6344E75}">
+<ds:datastoreItem xmlns:ds="http://schemas.openxmlformats.org/officeDocument/2006/customXml" ds:itemID="{7F163EEC-8F93-40AE-BBDD-C4B1FB7B1608}">
   <ds:schemaRefs>
     <ds:schemaRef ds:uri="http://schemas.openxmlformats.org/officeDocument/2006/bibliography"/>
   </ds:schemaRefs>

</xml_diff>